<commit_message>
wszystko się we mnie buntuje jak mam robić to gówno
</commit_message>
<xml_diff>
--- a/Projekt_grupowy_Dokumentacja_obecna_wersja.docx
+++ b/Projekt_grupowy_Dokumentacja_obecna_wersja.docx
@@ -1074,6 +1074,7 @@
         <w:pStyle w:val="Nagwek1"/>
       </w:pPr>
       <w:r>
+        <w:lastRenderedPageBreak/>
         <w:t>Rodzaj produktu</w:t>
       </w:r>
     </w:p>
@@ -1411,7 +1412,11 @@
         <w:t xml:space="preserve"> i swoim profilu</w:t>
       </w:r>
       <w:r>
-        <w:t xml:space="preserve"> może opisać dlaczego chce się zaangażować oraz jakie ma doświadczenie we wspomnianych technologiach. Franciszek może ocenić potencjalnych uczestników na podstawie ich </w:t>
+        <w:t xml:space="preserve"> może opisać dlaczego chce się zaangażować oraz jakie ma doświadczenie we wspomnianych technologiach. Franciszek może ocenić potencjalnych uczestników </w:t>
+      </w:r>
+      <w:r>
+        <w:lastRenderedPageBreak/>
+        <w:t xml:space="preserve">na podstawie ich </w:t>
       </w:r>
       <w:r>
         <w:t>punktów w serwisie</w:t>
@@ -1569,6 +1574,26 @@
     </w:p>
     <w:p>
       <w:pPr>
+        <w:pStyle w:val="Nagwek2"/>
+      </w:pPr>
+      <w:r>
+        <w:t>Diagram przypadków użycia</w:t>
+      </w:r>
+    </w:p>
+    <w:p>
+      <w:pPr>
+        <w:ind w:firstLine="360"/>
+      </w:pPr>
+      <w:proofErr w:type="spellStart"/>
+      <w:r>
+        <w:t>jajebie</w:t>
+      </w:r>
+      <w:bookmarkStart w:id="0" w:name="_GoBack"/>
+      <w:bookmarkEnd w:id="0"/>
+      <w:proofErr w:type="spellEnd"/>
+    </w:p>
+    <w:p>
+      <w:pPr>
         <w:pStyle w:val="Nagwek1"/>
       </w:pPr>
       <w:r>
@@ -1868,6 +1893,7 @@
         </w:numPr>
       </w:pPr>
       <w:r>
+        <w:lastRenderedPageBreak/>
         <w:t>Widok listy pomysłów</w:t>
       </w:r>
       <w:r>
@@ -1942,30 +1968,14 @@
       <w:r>
         <w:t xml:space="preserve">Rysunek </w:t>
       </w:r>
-      <w:r>
-        <w:fldChar w:fldCharType="begin"/>
-      </w:r>
-      <w:r>
-        <w:instrText xml:space="preserve"> SEQ Rysunek \*</w:instrText>
-      </w:r>
-      <w:r>
-        <w:instrText xml:space="preserve"> ARABIC </w:instrText>
-      </w:r>
-      <w:r>
-        <w:fldChar w:fldCharType="separate"/>
-      </w:r>
-      <w:r>
-        <w:rPr>
-          <w:noProof/>
-        </w:rPr>
-        <w:t>1</w:t>
-      </w:r>
-      <w:r>
-        <w:rPr>
-          <w:noProof/>
-        </w:rPr>
-        <w:fldChar w:fldCharType="end"/>
-      </w:r>
+      <w:fldSimple w:instr=" SEQ Rysunek \* ARABIC ">
+        <w:r>
+          <w:rPr>
+            <w:noProof/>
+          </w:rPr>
+          <w:t>1</w:t>
+        </w:r>
+      </w:fldSimple>
       <w:r>
         <w:t>: Strona główna serwisu - lista pomysłów</w:t>
       </w:r>
@@ -2020,6 +2030,7 @@
         </w:numPr>
       </w:pPr>
       <w:r>
+        <w:lastRenderedPageBreak/>
         <w:t>Widok pomysłu</w:t>
       </w:r>
       <w:r>
@@ -2110,27 +2121,14 @@
       <w:r>
         <w:t xml:space="preserve">Rysunek </w:t>
       </w:r>
-      <w:r>
-        <w:fldChar w:fldCharType="begin"/>
-      </w:r>
-      <w:r>
-        <w:instrText xml:space="preserve"> SEQ Rysunek \* ARABIC </w:instrText>
-      </w:r>
-      <w:r>
-        <w:fldChar w:fldCharType="separate"/>
-      </w:r>
-      <w:r>
-        <w:rPr>
-          <w:noProof/>
-        </w:rPr>
-        <w:t>2</w:t>
-      </w:r>
-      <w:r>
-        <w:rPr>
-          <w:noProof/>
-        </w:rPr>
-        <w:fldChar w:fldCharType="end"/>
-      </w:r>
+      <w:fldSimple w:instr=" SEQ Rysunek \* ARABIC ">
+        <w:r>
+          <w:rPr>
+            <w:noProof/>
+          </w:rPr>
+          <w:t>2</w:t>
+        </w:r>
+      </w:fldSimple>
       <w:r>
         <w:t>: Widok pojedynczego pomysłu</w:t>
       </w:r>
@@ -2196,6 +2194,7 @@
         </w:numPr>
       </w:pPr>
       <w:r>
+        <w:lastRenderedPageBreak/>
         <w:t>Widok profilu użytkownika</w:t>
       </w:r>
       <w:r>
@@ -2272,27 +2271,14 @@
       <w:r>
         <w:t xml:space="preserve">Rysunek </w:t>
       </w:r>
-      <w:r>
-        <w:fldChar w:fldCharType="begin"/>
-      </w:r>
-      <w:r>
-        <w:instrText xml:space="preserve"> SEQ Rysunek \* ARABIC </w:instrText>
-      </w:r>
-      <w:r>
-        <w:fldChar w:fldCharType="separate"/>
-      </w:r>
-      <w:r>
-        <w:rPr>
-          <w:noProof/>
-        </w:rPr>
-        <w:t>3</w:t>
-      </w:r>
-      <w:r>
-        <w:rPr>
-          <w:noProof/>
-        </w:rPr>
-        <w:fldChar w:fldCharType="end"/>
-      </w:r>
+      <w:fldSimple w:instr=" SEQ Rysunek \* ARABIC ">
+        <w:r>
+          <w:rPr>
+            <w:noProof/>
+          </w:rPr>
+          <w:t>3</w:t>
+        </w:r>
+      </w:fldSimple>
       <w:r>
         <w:t>: Widok</w:t>
       </w:r>
@@ -2405,27 +2391,14 @@
       <w:r>
         <w:t xml:space="preserve">Rysunek </w:t>
       </w:r>
-      <w:r>
-        <w:fldChar w:fldCharType="begin"/>
-      </w:r>
-      <w:r>
-        <w:instrText xml:space="preserve"> SEQ Rysunek \* ARABIC </w:instrText>
-      </w:r>
-      <w:r>
-        <w:fldChar w:fldCharType="separate"/>
-      </w:r>
-      <w:r>
-        <w:rPr>
-          <w:noProof/>
-        </w:rPr>
-        <w:t>4</w:t>
-      </w:r>
-      <w:r>
-        <w:rPr>
-          <w:noProof/>
-        </w:rPr>
-        <w:fldChar w:fldCharType="end"/>
-      </w:r>
+      <w:fldSimple w:instr=" SEQ Rysunek \* ARABIC ">
+        <w:r>
+          <w:rPr>
+            <w:noProof/>
+          </w:rPr>
+          <w:t>4</w:t>
+        </w:r>
+      </w:fldSimple>
       <w:r>
         <w:t>: Widok edycji pomysłu</w:t>
       </w:r>
@@ -2459,6 +2432,7 @@
         </w:numPr>
       </w:pPr>
       <w:r>
+        <w:lastRenderedPageBreak/>
         <w:t>Widok dodania nowego pomysłu</w:t>
       </w:r>
       <w:r>
@@ -2533,27 +2507,14 @@
       <w:r>
         <w:t xml:space="preserve">Rysunek </w:t>
       </w:r>
-      <w:r>
-        <w:fldChar w:fldCharType="begin"/>
-      </w:r>
-      <w:r>
-        <w:instrText xml:space="preserve"> SEQ Rysunek \* ARABIC </w:instrText>
-      </w:r>
-      <w:r>
-        <w:fldChar w:fldCharType="separate"/>
-      </w:r>
-      <w:r>
-        <w:rPr>
-          <w:noProof/>
-        </w:rPr>
-        <w:t>5</w:t>
-      </w:r>
-      <w:r>
-        <w:rPr>
-          <w:noProof/>
-        </w:rPr>
-        <w:fldChar w:fldCharType="end"/>
-      </w:r>
+      <w:fldSimple w:instr=" SEQ Rysunek \* ARABIC ">
+        <w:r>
+          <w:rPr>
+            <w:noProof/>
+          </w:rPr>
+          <w:t>5</w:t>
+        </w:r>
+      </w:fldSimple>
       <w:r>
         <w:t xml:space="preserve">: Widok </w:t>
       </w:r>
@@ -2623,6 +2584,7 @@
         </w:numPr>
       </w:pPr>
       <w:r>
+        <w:lastRenderedPageBreak/>
         <w:t>Widok edycji profilu użytkownika</w:t>
       </w:r>
       <w:r>
@@ -2710,27 +2672,14 @@
       <w:r>
         <w:t xml:space="preserve">Rysunek </w:t>
       </w:r>
-      <w:r>
-        <w:fldChar w:fldCharType="begin"/>
-      </w:r>
-      <w:r>
-        <w:instrText xml:space="preserve"> SEQ Rysunek \* ARABIC </w:instrText>
-      </w:r>
-      <w:r>
-        <w:fldChar w:fldCharType="separate"/>
-      </w:r>
-      <w:r>
-        <w:rPr>
-          <w:noProof/>
-        </w:rPr>
-        <w:t>6</w:t>
-      </w:r>
-      <w:r>
-        <w:rPr>
-          <w:noProof/>
-        </w:rPr>
-        <w:fldChar w:fldCharType="end"/>
-      </w:r>
+      <w:fldSimple w:instr=" SEQ Rysunek \* ARABIC ">
+        <w:r>
+          <w:rPr>
+            <w:noProof/>
+          </w:rPr>
+          <w:t>6</w:t>
+        </w:r>
+      </w:fldSimple>
       <w:r>
         <w:t>: Widok edycji profilu użytkownika</w:t>
       </w:r>
@@ -2851,27 +2800,14 @@
       <w:r>
         <w:t xml:space="preserve">Rysunek </w:t>
       </w:r>
-      <w:r>
-        <w:fldChar w:fldCharType="begin"/>
-      </w:r>
-      <w:r>
-        <w:instrText xml:space="preserve"> SEQ Rysunek \* ARABIC </w:instrText>
-      </w:r>
-      <w:r>
-        <w:fldChar w:fldCharType="separate"/>
-      </w:r>
-      <w:r>
-        <w:rPr>
-          <w:noProof/>
-        </w:rPr>
-        <w:t>7</w:t>
-      </w:r>
-      <w:r>
-        <w:rPr>
-          <w:noProof/>
-        </w:rPr>
-        <w:fldChar w:fldCharType="end"/>
-      </w:r>
+      <w:fldSimple w:instr=" SEQ Rysunek \* ARABIC ">
+        <w:r>
+          <w:rPr>
+            <w:noProof/>
+          </w:rPr>
+          <w:t>7</w:t>
+        </w:r>
+      </w:fldSimple>
       <w:r>
         <w:t>: Widok edycji CV</w:t>
       </w:r>
@@ -2890,6 +2826,7 @@
         </w:numPr>
       </w:pPr>
       <w:r>
+        <w:lastRenderedPageBreak/>
         <w:t xml:space="preserve">Widok wyszukiwania po </w:t>
       </w:r>
       <w:proofErr w:type="spellStart"/>
@@ -2977,27 +2914,14 @@
       <w:r>
         <w:t xml:space="preserve">Rysunek </w:t>
       </w:r>
-      <w:r>
-        <w:fldChar w:fldCharType="begin"/>
-      </w:r>
-      <w:r>
-        <w:instrText xml:space="preserve"> SEQ Rysunek \* ARABIC </w:instrText>
-      </w:r>
-      <w:r>
-        <w:fldChar w:fldCharType="separate"/>
-      </w:r>
-      <w:r>
-        <w:rPr>
-          <w:noProof/>
-        </w:rPr>
-        <w:t>8</w:t>
-      </w:r>
-      <w:r>
-        <w:rPr>
-          <w:noProof/>
-        </w:rPr>
-        <w:fldChar w:fldCharType="end"/>
-      </w:r>
+      <w:fldSimple w:instr=" SEQ Rysunek \* ARABIC ">
+        <w:r>
+          <w:rPr>
+            <w:noProof/>
+          </w:rPr>
+          <w:t>8</w:t>
+        </w:r>
+      </w:fldSimple>
       <w:r>
         <w:t xml:space="preserve">: Widok szukania po </w:t>
       </w:r>
@@ -3141,27 +3065,14 @@
       <w:r>
         <w:t xml:space="preserve">Rysunek </w:t>
       </w:r>
-      <w:r>
-        <w:fldChar w:fldCharType="begin"/>
-      </w:r>
-      <w:r>
-        <w:instrText xml:space="preserve"> SEQ Rysunek \* ARABIC </w:instrText>
-      </w:r>
-      <w:r>
-        <w:fldChar w:fldCharType="separate"/>
-      </w:r>
-      <w:r>
-        <w:rPr>
-          <w:noProof/>
-        </w:rPr>
-        <w:t>9</w:t>
-      </w:r>
-      <w:r>
-        <w:rPr>
-          <w:noProof/>
-        </w:rPr>
-        <w:fldChar w:fldCharType="end"/>
-      </w:r>
+      <w:fldSimple w:instr=" SEQ Rysunek \* ARABIC ">
+        <w:r>
+          <w:rPr>
+            <w:noProof/>
+          </w:rPr>
+          <w:t>9</w:t>
+        </w:r>
+      </w:fldSimple>
       <w:r>
         <w:t xml:space="preserve">: Widok </w:t>
       </w:r>
@@ -3212,6 +3123,7 @@
         </w:numPr>
       </w:pPr>
       <w:r>
+        <w:lastRenderedPageBreak/>
         <w:t>Widok logowania</w:t>
       </w:r>
     </w:p>
@@ -3270,27 +3182,14 @@
       <w:r>
         <w:t xml:space="preserve">Rysunek </w:t>
       </w:r>
-      <w:r>
-        <w:fldChar w:fldCharType="begin"/>
-      </w:r>
-      <w:r>
-        <w:instrText xml:space="preserve"> SEQ Rysunek \* ARABIC </w:instrText>
-      </w:r>
-      <w:r>
-        <w:fldChar w:fldCharType="separate"/>
-      </w:r>
-      <w:r>
-        <w:rPr>
-          <w:noProof/>
-        </w:rPr>
-        <w:t>10</w:t>
-      </w:r>
-      <w:r>
-        <w:rPr>
-          <w:noProof/>
-        </w:rPr>
-        <w:fldChar w:fldCharType="end"/>
-      </w:r>
+      <w:fldSimple w:instr=" SEQ Rysunek \* ARABIC ">
+        <w:r>
+          <w:rPr>
+            <w:noProof/>
+          </w:rPr>
+          <w:t>10</w:t>
+        </w:r>
+      </w:fldSimple>
       <w:r>
         <w:t>: Widok logowania</w:t>
       </w:r>
@@ -3315,6 +3214,7 @@
         </w:numPr>
       </w:pPr>
       <w:r>
+        <w:lastRenderedPageBreak/>
         <w:t>Widok rejestracji</w:t>
       </w:r>
       <w:r>
@@ -3405,27 +3305,14 @@
       <w:r>
         <w:t xml:space="preserve">Rysunek </w:t>
       </w:r>
-      <w:r>
-        <w:fldChar w:fldCharType="begin"/>
-      </w:r>
-      <w:r>
-        <w:instrText xml:space="preserve"> SEQ Rysunek \* ARABIC </w:instrText>
-      </w:r>
-      <w:r>
-        <w:fldChar w:fldCharType="separate"/>
-      </w:r>
-      <w:r>
-        <w:rPr>
-          <w:noProof/>
-        </w:rPr>
-        <w:t>11</w:t>
-      </w:r>
-      <w:r>
-        <w:rPr>
-          <w:noProof/>
-        </w:rPr>
-        <w:fldChar w:fldCharType="end"/>
-      </w:r>
+      <w:fldSimple w:instr=" SEQ Rysunek \* ARABIC ">
+        <w:r>
+          <w:rPr>
+            <w:noProof/>
+          </w:rPr>
+          <w:t>11</w:t>
+        </w:r>
+      </w:fldSimple>
       <w:r>
         <w:t>: Widok rejestracji nowego konta</w:t>
       </w:r>
@@ -3534,6 +3421,7 @@
         <w:pStyle w:val="Nagwek3"/>
       </w:pPr>
       <w:r>
+        <w:lastRenderedPageBreak/>
         <w:t>Klasy w pliku</w:t>
       </w:r>
       <w:r>
@@ -3603,27 +3491,14 @@
       <w:r>
         <w:t xml:space="preserve">Rysunek </w:t>
       </w:r>
-      <w:r>
-        <w:fldChar w:fldCharType="begin"/>
-      </w:r>
-      <w:r>
-        <w:instrText xml:space="preserve"> SEQ Rysunek \* ARABIC </w:instrText>
-      </w:r>
-      <w:r>
-        <w:fldChar w:fldCharType="separate"/>
-      </w:r>
-      <w:r>
-        <w:rPr>
-          <w:noProof/>
-        </w:rPr>
-        <w:t>12</w:t>
-      </w:r>
-      <w:r>
-        <w:rPr>
-          <w:noProof/>
-        </w:rPr>
-        <w:fldChar w:fldCharType="end"/>
-      </w:r>
+      <w:fldSimple w:instr=" SEQ Rysunek \* ARABIC ">
+        <w:r>
+          <w:rPr>
+            <w:noProof/>
+          </w:rPr>
+          <w:t>12</w:t>
+        </w:r>
+      </w:fldSimple>
       <w:r>
         <w:t xml:space="preserve">: Diagram klas w pliku </w:t>
       </w:r>
@@ -3734,27 +3609,14 @@
       <w:r>
         <w:t xml:space="preserve">Rysunek </w:t>
       </w:r>
-      <w:r>
-        <w:fldChar w:fldCharType="begin"/>
-      </w:r>
-      <w:r>
-        <w:instrText xml:space="preserve"> SEQ Rysunek \* ARABIC </w:instrText>
-      </w:r>
-      <w:r>
-        <w:fldChar w:fldCharType="separate"/>
-      </w:r>
-      <w:r>
-        <w:rPr>
-          <w:noProof/>
-        </w:rPr>
-        <w:t>13</w:t>
-      </w:r>
-      <w:r>
-        <w:rPr>
-          <w:noProof/>
-        </w:rPr>
-        <w:fldChar w:fldCharType="end"/>
-      </w:r>
+      <w:fldSimple w:instr=" SEQ Rysunek \* ARABIC ">
+        <w:r>
+          <w:rPr>
+            <w:noProof/>
+          </w:rPr>
+          <w:t>13</w:t>
+        </w:r>
+      </w:fldSimple>
       <w:r>
         <w:t xml:space="preserve">: Diagram klasy </w:t>
       </w:r>
@@ -3833,6 +3695,7 @@
         <w:pStyle w:val="Nagwek3"/>
       </w:pPr>
       <w:r>
+        <w:lastRenderedPageBreak/>
         <w:t xml:space="preserve">Klasa </w:t>
       </w:r>
       <w:proofErr w:type="spellStart"/>
@@ -3896,27 +3759,14 @@
       <w:r>
         <w:t xml:space="preserve">Rysunek </w:t>
       </w:r>
-      <w:r>
-        <w:fldChar w:fldCharType="begin"/>
-      </w:r>
-      <w:r>
-        <w:instrText xml:space="preserve"> SEQ Rysunek \* ARABIC </w:instrText>
-      </w:r>
-      <w:r>
-        <w:fldChar w:fldCharType="separate"/>
-      </w:r>
-      <w:r>
-        <w:rPr>
-          <w:noProof/>
-        </w:rPr>
-        <w:t>14</w:t>
-      </w:r>
-      <w:r>
-        <w:rPr>
-          <w:noProof/>
-        </w:rPr>
-        <w:fldChar w:fldCharType="end"/>
-      </w:r>
+      <w:fldSimple w:instr=" SEQ Rysunek \* ARABIC ">
+        <w:r>
+          <w:rPr>
+            <w:noProof/>
+          </w:rPr>
+          <w:t>14</w:t>
+        </w:r>
+      </w:fldSimple>
       <w:r>
         <w:t xml:space="preserve">: Diagram klasy </w:t>
       </w:r>
@@ -4008,27 +3858,14 @@
       <w:r>
         <w:t xml:space="preserve">Rysunek </w:t>
       </w:r>
-      <w:r>
-        <w:fldChar w:fldCharType="begin"/>
-      </w:r>
-      <w:r>
-        <w:instrText xml:space="preserve"> SEQ Rysunek \* ARABIC </w:instrText>
-      </w:r>
-      <w:r>
-        <w:fldChar w:fldCharType="separate"/>
-      </w:r>
-      <w:r>
-        <w:rPr>
-          <w:noProof/>
-        </w:rPr>
-        <w:t>15</w:t>
-      </w:r>
-      <w:r>
-        <w:rPr>
-          <w:noProof/>
-        </w:rPr>
-        <w:fldChar w:fldCharType="end"/>
-      </w:r>
+      <w:fldSimple w:instr=" SEQ Rysunek \* ARABIC ">
+        <w:r>
+          <w:rPr>
+            <w:noProof/>
+          </w:rPr>
+          <w:t>15</w:t>
+        </w:r>
+      </w:fldSimple>
       <w:r>
         <w:t>: Diagram klasy Idea</w:t>
       </w:r>
@@ -4157,27 +3994,14 @@
       <w:r>
         <w:t xml:space="preserve">Rysunek </w:t>
       </w:r>
-      <w:r>
-        <w:fldChar w:fldCharType="begin"/>
-      </w:r>
-      <w:r>
-        <w:instrText xml:space="preserve"> SEQ Rysunek \* ARABIC </w:instrText>
-      </w:r>
-      <w:r>
-        <w:fldChar w:fldCharType="separate"/>
-      </w:r>
-      <w:r>
-        <w:rPr>
-          <w:noProof/>
-        </w:rPr>
-        <w:t>16</w:t>
-      </w:r>
-      <w:r>
-        <w:rPr>
-          <w:noProof/>
-        </w:rPr>
-        <w:fldChar w:fldCharType="end"/>
-      </w:r>
+      <w:fldSimple w:instr=" SEQ Rysunek \* ARABIC ">
+        <w:r>
+          <w:rPr>
+            <w:noProof/>
+          </w:rPr>
+          <w:t>16</w:t>
+        </w:r>
+      </w:fldSimple>
       <w:r>
         <w:t xml:space="preserve">: Diagram klasy </w:t>
       </w:r>
@@ -4189,6 +4013,7 @@
     </w:p>
     <w:p>
       <w:r>
+        <w:lastRenderedPageBreak/>
         <w:t xml:space="preserve">Klasa </w:t>
       </w:r>
       <w:proofErr w:type="spellStart"/>
@@ -4293,27 +4118,14 @@
       <w:r>
         <w:t xml:space="preserve">Rysunek </w:t>
       </w:r>
-      <w:r>
-        <w:fldChar w:fldCharType="begin"/>
-      </w:r>
-      <w:r>
-        <w:instrText xml:space="preserve"> SEQ Rysunek \* ARABIC </w:instrText>
-      </w:r>
-      <w:r>
-        <w:fldChar w:fldCharType="separate"/>
-      </w:r>
-      <w:r>
-        <w:rPr>
-          <w:noProof/>
-        </w:rPr>
-        <w:t>17</w:t>
-      </w:r>
-      <w:r>
-        <w:rPr>
-          <w:noProof/>
-        </w:rPr>
-        <w:fldChar w:fldCharType="end"/>
-      </w:r>
+      <w:fldSimple w:instr=" SEQ Rysunek \* ARABIC ">
+        <w:r>
+          <w:rPr>
+            <w:noProof/>
+          </w:rPr>
+          <w:t>17</w:t>
+        </w:r>
+      </w:fldSimple>
       <w:r>
         <w:t>: Diagram klasy Tag</w:t>
       </w:r>
@@ -4527,30 +4339,14 @@
       <w:r>
         <w:t xml:space="preserve">Rysunek </w:t>
       </w:r>
-      <w:r>
-        <w:fldChar w:fldCharType="begin"/>
-      </w:r>
-      <w:r>
-        <w:instrText xml:space="preserve"> SEQ Rysune</w:instrText>
-      </w:r>
-      <w:r>
-        <w:instrText xml:space="preserve">k \* ARABIC </w:instrText>
-      </w:r>
-      <w:r>
-        <w:fldChar w:fldCharType="separate"/>
-      </w:r>
-      <w:r>
-        <w:rPr>
-          <w:noProof/>
-        </w:rPr>
-        <w:t>18</w:t>
-      </w:r>
-      <w:r>
-        <w:rPr>
-          <w:noProof/>
-        </w:rPr>
-        <w:fldChar w:fldCharType="end"/>
-      </w:r>
+      <w:fldSimple w:instr=" SEQ Rysunek \* ARABIC ">
+        <w:r>
+          <w:rPr>
+            <w:noProof/>
+          </w:rPr>
+          <w:t>18</w:t>
+        </w:r>
+      </w:fldSimple>
       <w:r>
         <w:t xml:space="preserve">: Diagram klasy </w:t>
       </w:r>
@@ -4632,6 +4428,7 @@
         <w:pStyle w:val="Nagwek3"/>
       </w:pPr>
       <w:r>
+        <w:lastRenderedPageBreak/>
         <w:t xml:space="preserve">Klasa </w:t>
       </w:r>
       <w:proofErr w:type="spellStart"/>
@@ -4695,27 +4492,14 @@
       <w:r>
         <w:t xml:space="preserve">Rysunek </w:t>
       </w:r>
-      <w:r>
-        <w:fldChar w:fldCharType="begin"/>
-      </w:r>
-      <w:r>
-        <w:instrText xml:space="preserve"> SEQ Rysunek \* ARABIC </w:instrText>
-      </w:r>
-      <w:r>
-        <w:fldChar w:fldCharType="separate"/>
-      </w:r>
-      <w:r>
-        <w:rPr>
-          <w:noProof/>
-        </w:rPr>
-        <w:t>19</w:t>
-      </w:r>
-      <w:r>
-        <w:rPr>
-          <w:noProof/>
-        </w:rPr>
-        <w:fldChar w:fldCharType="end"/>
-      </w:r>
+      <w:fldSimple w:instr=" SEQ Rysunek \* ARABIC ">
+        <w:r>
+          <w:rPr>
+            <w:noProof/>
+          </w:rPr>
+          <w:t>19</w:t>
+        </w:r>
+      </w:fldSimple>
       <w:r>
         <w:t xml:space="preserve">: Diagram klasy </w:t>
       </w:r>
@@ -4763,6 +4547,7 @@
         <w:pStyle w:val="Nagwek3"/>
       </w:pPr>
       <w:r>
+        <w:lastRenderedPageBreak/>
         <w:t xml:space="preserve">Klasa </w:t>
       </w:r>
       <w:proofErr w:type="spellStart"/>
@@ -4826,27 +4611,14 @@
       <w:r>
         <w:t xml:space="preserve">Rysunek </w:t>
       </w:r>
-      <w:r>
-        <w:fldChar w:fldCharType="begin"/>
-      </w:r>
-      <w:r>
-        <w:instrText xml:space="preserve"> SEQ Rysunek \* ARABIC </w:instrText>
-      </w:r>
-      <w:r>
-        <w:fldChar w:fldCharType="separate"/>
-      </w:r>
-      <w:r>
-        <w:rPr>
-          <w:noProof/>
-        </w:rPr>
-        <w:t>20</w:t>
-      </w:r>
-      <w:r>
-        <w:rPr>
-          <w:noProof/>
-        </w:rPr>
-        <w:fldChar w:fldCharType="end"/>
-      </w:r>
+      <w:fldSimple w:instr=" SEQ Rysunek \* ARABIC ">
+        <w:r>
+          <w:rPr>
+            <w:noProof/>
+          </w:rPr>
+          <w:t>20</w:t>
+        </w:r>
+      </w:fldSimple>
       <w:r>
         <w:t xml:space="preserve">: </w:t>
       </w:r>
@@ -4879,6 +4651,7 @@
         <w:pStyle w:val="Nagwek2"/>
       </w:pPr>
       <w:r>
+        <w:lastRenderedPageBreak/>
         <w:t>Diagram bazy danych</w:t>
       </w:r>
     </w:p>
@@ -4953,27 +4726,14 @@
       <w:r>
         <w:t xml:space="preserve">Rysunek </w:t>
       </w:r>
-      <w:r>
-        <w:fldChar w:fldCharType="begin"/>
-      </w:r>
-      <w:r>
-        <w:instrText xml:space="preserve"> SEQ Rysunek \* ARABIC </w:instrText>
-      </w:r>
-      <w:r>
-        <w:fldChar w:fldCharType="separate"/>
-      </w:r>
-      <w:r>
-        <w:rPr>
-          <w:noProof/>
-        </w:rPr>
-        <w:t>21</w:t>
-      </w:r>
-      <w:r>
-        <w:rPr>
-          <w:noProof/>
-        </w:rPr>
-        <w:fldChar w:fldCharType="end"/>
-      </w:r>
+      <w:fldSimple w:instr=" SEQ Rysunek \* ARABIC ">
+        <w:r>
+          <w:rPr>
+            <w:noProof/>
+          </w:rPr>
+          <w:t>21</w:t>
+        </w:r>
+      </w:fldSimple>
       <w:r>
         <w:t>: Diagram bazy danych</w:t>
       </w:r>
@@ -5024,9 +4784,8 @@
       <w:pPr>
         <w:pStyle w:val="Nagwek1"/>
       </w:pPr>
-      <w:bookmarkStart w:id="0" w:name="_GoBack"/>
-      <w:bookmarkEnd w:id="0"/>
-      <w:r>
+      <w:r>
+        <w:lastRenderedPageBreak/>
         <w:t>Podsumowanie i wnioski końcowe</w:t>
       </w:r>
     </w:p>
@@ -5248,7 +5007,7 @@
           <w:rPr>
             <w:noProof/>
           </w:rPr>
-          <w:t>17</w:t>
+          <w:t>18</w:t>
         </w:r>
         <w:r>
           <w:fldChar w:fldCharType="end"/>
@@ -7926,7 +7685,7 @@
 </file>
 
 <file path=customXml/itemProps1.xml><?xml version="1.0" encoding="utf-8"?>
-<ds:datastoreItem xmlns:ds="http://schemas.openxmlformats.org/officeDocument/2006/customXml" ds:itemID="{44A9BF19-D74B-4897-9834-85B5B637E79C}">
+<ds:datastoreItem xmlns:ds="http://schemas.openxmlformats.org/officeDocument/2006/customXml" ds:itemID="{380977C8-B0A8-4416-8442-F48584BEC1C4}">
   <ds:schemaRefs>
     <ds:schemaRef ds:uri="http://schemas.openxmlformats.org/officeDocument/2006/bibliography"/>
   </ds:schemaRefs>

</xml_diff>